<commit_message>
Andando pruebas hasta la 10 inclusive
</commit_message>
<xml_diff>
--- a/Informe/Casos posibles de ataques de monstruos (logica implementada).docx
+++ b/Informe/Casos posibles de ataques de monstruos (logica implementada).docx
@@ -441,16 +441,31 @@
       </w:r>
       <w:proofErr w:type="spellEnd"/>
       <w:r>
-        <w:t xml:space="preserve">); </w:t>
-      </w:r>
-      <w:proofErr w:type="spellStart"/>
+        <w:t>);</w:t>
+      </w:r>
+    </w:p>
+    <w:p>
+      <w:pPr>
+        <w:ind w:left="708" w:firstLine="708"/>
+      </w:pPr>
+      <w:proofErr w:type="spellStart"/>
+      <w:proofErr w:type="gramStart"/>
       <w:r>
         <w:t>this.destruir</w:t>
       </w:r>
       <w:proofErr w:type="spellEnd"/>
       <w:r>
-        <w:t>(monstruo) };</w:t>
-      </w:r>
+        <w:t>(</w:t>
+      </w:r>
+      <w:proofErr w:type="gramEnd"/>
+      <w:r>
+        <w:t>monstruo) };</w:t>
+      </w:r>
+    </w:p>
+    <w:p>
+      <w:pPr>
+        <w:ind w:left="708" w:firstLine="708"/>
+      </w:pPr>
     </w:p>
     <w:p>
       <w:proofErr w:type="spellStart"/>
@@ -483,9 +498,15 @@
       <w:proofErr w:type="spellEnd"/>
       <w:proofErr w:type="gramEnd"/>
       <w:r>
-        <w:t xml:space="preserve">(monstruo); </w:t>
-      </w:r>
-      <w:proofErr w:type="spellStart"/>
+        <w:t>(monstruo);</w:t>
+      </w:r>
+    </w:p>
+    <w:p>
+      <w:pPr>
+        <w:ind w:left="708" w:firstLine="708"/>
+      </w:pPr>
+      <w:proofErr w:type="spellStart"/>
+      <w:proofErr w:type="gramStart"/>
       <w:r>
         <w:t>oponente.destruir</w:t>
       </w:r>
@@ -494,6 +515,7 @@
         <w:t>(</w:t>
       </w:r>
       <w:proofErr w:type="spellStart"/>
+      <w:proofErr w:type="gramEnd"/>
       <w:r>
         <w:t>suMonstruo</w:t>
       </w:r>
@@ -503,6 +525,11 @@
       </w:r>
     </w:p>
     <w:p>
+      <w:pPr>
+        <w:ind w:left="708" w:firstLine="708"/>
+      </w:pPr>
+    </w:p>
+    <w:p>
       <w:proofErr w:type="spellStart"/>
       <w:r>
         <w:rPr>
@@ -536,12 +563,25 @@
       <w:proofErr w:type="spellEnd"/>
       <w:proofErr w:type="gramEnd"/>
       <w:r>
-        <w:t>(oponente);</w:t>
-      </w:r>
-    </w:p>
-    <w:p>
-      <w:pPr>
-        <w:ind w:left="708"/>
+        <w:t>(oponente)</w:t>
+      </w:r>
+      <w:r>
+        <w:t xml:space="preserve">; </w:t>
+      </w:r>
+      <w:r>
+        <w:t xml:space="preserve"> //</w:t>
+      </w:r>
+      <w:r>
+        <w:rPr>
+          <w:i/>
+          <w:sz w:val="18"/>
+        </w:rPr>
+        <w:t>sólo lo daña si está en Modo Ataque</w:t>
+      </w:r>
+    </w:p>
+    <w:p>
+      <w:pPr>
+        <w:ind w:left="708" w:firstLine="708"/>
       </w:pPr>
       <w:proofErr w:type="spellStart"/>
       <w:proofErr w:type="gramStart"/>

</xml_diff>